<commit_message>
Going to redo custom_score description.
</commit_message>
<xml_diff>
--- a/heuristic report.docx
+++ b/heuristic report.docx
@@ -19,6 +19,11 @@
       </w:r>
     </w:p>
     <w:p>
+      <w:r>
+        <w:t>I will start by going through the three heuristics I created, and describing how they work from a high level.</w:t>
+      </w:r>
+    </w:p>
+    <w:p>
       <w:pPr>
         <w:pStyle w:val="Heading2"/>
       </w:pPr>
@@ -27,6 +32,236 @@
         <w:t>Custom_Score</w:t>
       </w:r>
       <w:proofErr w:type="spellEnd"/>
+      <w:r>
+        <w:t xml:space="preserve"> Description</w:t>
+      </w:r>
+    </w:p>
+    <w:p>
+      <w:proofErr w:type="spellStart"/>
+      <w:r>
+        <w:t>Custom_Score</w:t>
+      </w:r>
+      <w:proofErr w:type="spellEnd"/>
+      <w:r>
+        <w:t xml:space="preserve"> can be described as</w:t>
+      </w:r>
+      <w:r>
+        <w:t xml:space="preserve"> an extended </w:t>
+      </w:r>
+      <w:proofErr w:type="spellStart"/>
+      <w:r>
+        <w:t>AB_improved</w:t>
+      </w:r>
+      <w:proofErr w:type="spellEnd"/>
+      <w:r>
+        <w:t xml:space="preserve">. </w:t>
+      </w:r>
+      <w:proofErr w:type="spellStart"/>
+      <w:r>
+        <w:t>Custom_Score</w:t>
+      </w:r>
+      <w:proofErr w:type="spellEnd"/>
+      <w:r>
+        <w:t xml:space="preserve"> will try to place as close to the bottom right corner as possible</w:t>
+      </w:r>
+      <w:r>
+        <w:t xml:space="preserve">, </w:t>
+      </w:r>
+      <w:proofErr w:type="gramStart"/>
+      <w:r>
+        <w:t>as long as</w:t>
+      </w:r>
+      <w:proofErr w:type="gramEnd"/>
+      <w:r>
+        <w:t xml:space="preserve"> it is ahead of the other player in terms of valid moves</w:t>
+      </w:r>
+      <w:r>
+        <w:t xml:space="preserve">. If, however </w:t>
+      </w:r>
+      <w:proofErr w:type="spellStart"/>
+      <w:r>
+        <w:t>Custom_Score</w:t>
+      </w:r>
+      <w:proofErr w:type="spellEnd"/>
+      <w:r>
+        <w:t xml:space="preserve"> is</w:t>
+      </w:r>
+      <w:r>
+        <w:t xml:space="preserve"> behind the opponent in terms of valid removes it has remaining, it will revert to </w:t>
+      </w:r>
+      <w:proofErr w:type="spellStart"/>
+      <w:r>
+        <w:t>AB_Improved</w:t>
+      </w:r>
+      <w:proofErr w:type="spellEnd"/>
+      <w:r>
+        <w:t>.</w:t>
+      </w:r>
+    </w:p>
+    <w:p>
+      <w:r>
+        <w:t xml:space="preserve">There are two parts to the rational behind this strategy. The first is that simply matching </w:t>
+      </w:r>
+      <w:proofErr w:type="spellStart"/>
+      <w:r>
+        <w:t>AB_Improved</w:t>
+      </w:r>
+      <w:proofErr w:type="spellEnd"/>
+      <w:r>
+        <w:t xml:space="preserve"> would not </w:t>
+      </w:r>
+      <w:r>
+        <w:t xml:space="preserve">reliably </w:t>
+      </w:r>
+      <w:r>
+        <w:t xml:space="preserve">beat it, so something unique </w:t>
+      </w:r>
+      <w:r>
+        <w:t>must</w:t>
+      </w:r>
+      <w:r>
+        <w:t xml:space="preserve"> be done </w:t>
+      </w:r>
+      <w:r>
+        <w:t>for</w:t>
+      </w:r>
+      <w:r>
+        <w:t xml:space="preserve"> this strategy to have an edge of </w:t>
+      </w:r>
+      <w:proofErr w:type="spellStart"/>
+      <w:r>
+        <w:t>AB_Improved</w:t>
+      </w:r>
+      <w:proofErr w:type="spellEnd"/>
+      <w:r>
+        <w:t xml:space="preserve">. </w:t>
+      </w:r>
+      <w:r>
+        <w:t xml:space="preserve">If the unique strategy deployed by </w:t>
+      </w:r>
+      <w:proofErr w:type="spellStart"/>
+      <w:r>
+        <w:t>Custom_Score</w:t>
+      </w:r>
+      <w:proofErr w:type="spellEnd"/>
+      <w:r>
+        <w:t xml:space="preserve"> is winning, it will play</w:t>
+      </w:r>
+      <w:r>
+        <w:t xml:space="preserve"> this strategy with the chance to win</w:t>
+      </w:r>
+      <w:r>
+        <w:t xml:space="preserve">. </w:t>
+      </w:r>
+      <w:r>
+        <w:t>However,</w:t>
+      </w:r>
+      <w:r>
+        <w:t xml:space="preserve"> if the custom strategy </w:t>
+      </w:r>
+      <w:r>
+        <w:t xml:space="preserve">deployed by </w:t>
+      </w:r>
+      <w:proofErr w:type="spellStart"/>
+      <w:r>
+        <w:t>Custom_Score</w:t>
+      </w:r>
+      <w:proofErr w:type="spellEnd"/>
+      <w:r>
+        <w:t xml:space="preserve"> is losing, it will fall back to </w:t>
+      </w:r>
+      <w:proofErr w:type="spellStart"/>
+      <w:r>
+        <w:t>AB_Improved</w:t>
+      </w:r>
+      <w:proofErr w:type="spellEnd"/>
+      <w:r>
+        <w:t xml:space="preserve"> to try to force a draw for the current game. </w:t>
+      </w:r>
+      <w:r>
+        <w:t xml:space="preserve">It was </w:t>
+      </w:r>
+      <w:r>
+        <w:t>original though</w:t>
+      </w:r>
+      <w:r>
+        <w:t xml:space="preserve"> this </w:t>
+      </w:r>
+      <w:r>
+        <w:t>might</w:t>
+      </w:r>
+      <w:r>
+        <w:t xml:space="preserve"> make </w:t>
+      </w:r>
+      <w:proofErr w:type="spellStart"/>
+      <w:r>
+        <w:t>Custom_Score</w:t>
+      </w:r>
+      <w:proofErr w:type="spellEnd"/>
+      <w:r>
+        <w:t xml:space="preserve"> perform the same as </w:t>
+      </w:r>
+      <w:proofErr w:type="spellStart"/>
+      <w:r>
+        <w:t>AB_Improved</w:t>
+      </w:r>
+      <w:proofErr w:type="spellEnd"/>
+      <w:r>
+        <w:t xml:space="preserve"> at worst, while having the potential to out perform </w:t>
+      </w:r>
+      <w:proofErr w:type="spellStart"/>
+      <w:r>
+        <w:t>AB_Improved</w:t>
+      </w:r>
+      <w:proofErr w:type="spellEnd"/>
+      <w:r>
+        <w:t xml:space="preserve"> </w:t>
+      </w:r>
+      <w:r>
+        <w:t xml:space="preserve"> </w:t>
+      </w:r>
+    </w:p>
+    <w:p>
+      <w:r>
+        <w:t xml:space="preserve">The second part of the rational behind the design of </w:t>
+      </w:r>
+      <w:proofErr w:type="spellStart"/>
+      <w:r>
+        <w:t>Custom_Score</w:t>
+      </w:r>
+      <w:proofErr w:type="spellEnd"/>
+      <w:r>
+        <w:t xml:space="preserve"> is: </w:t>
+      </w:r>
+      <w:r>
+        <w:t>to give the heuristic something incredibly simple to do while it is ahead in terms of remaining available moves</w:t>
+      </w:r>
+      <w:r>
+        <w:t>. This is</w:t>
+      </w:r>
+      <w:r>
+        <w:t xml:space="preserve"> </w:t>
+      </w:r>
+      <w:r>
+        <w:t>to</w:t>
+      </w:r>
+      <w:r>
+        <w:t xml:space="preserve"> preserve computation </w:t>
+      </w:r>
+      <w:r>
+        <w:t>time until it is really needed near the end of the game.</w:t>
+      </w:r>
+      <w:r>
+        <w:t xml:space="preserve"> It is unlikely this came into play however, as the </w:t>
+      </w:r>
+      <w:proofErr w:type="spellStart"/>
+      <w:r>
+        <w:t>AB_Improved</w:t>
+      </w:r>
+      <w:proofErr w:type="spellEnd"/>
+      <w:r>
+        <w:t xml:space="preserve"> isn’t very heavy weight to begin with. </w:t>
+      </w:r>
     </w:p>
     <w:p/>
     <w:p>
@@ -34,7 +269,10 @@
         <w:pStyle w:val="Heading2"/>
       </w:pPr>
       <w:r>
-        <w:t>Custom_Score_1</w:t>
+        <w:t>Custom_Score_2</w:t>
+      </w:r>
+      <w:r>
+        <w:t xml:space="preserve"> Description</w:t>
       </w:r>
     </w:p>
     <w:p/>
@@ -43,7 +281,10 @@
         <w:pStyle w:val="Heading2"/>
       </w:pPr>
       <w:r>
-        <w:t>Custom_Score_2</w:t>
+        <w:t>Custom_Score_3</w:t>
+      </w:r>
+      <w:r>
+        <w:t xml:space="preserve"> Description</w:t>
       </w:r>
     </w:p>
     <w:p/>
@@ -64,6 +305,9 @@
         <w:t>Custom_Score</w:t>
       </w:r>
       <w:proofErr w:type="spellEnd"/>
+      <w:r>
+        <w:t xml:space="preserve"> Performance</w:t>
+      </w:r>
     </w:p>
     <w:p/>
     <w:p>
@@ -71,7 +315,10 @@
         <w:pStyle w:val="Heading2"/>
       </w:pPr>
       <w:r>
-        <w:t>Custom_Score_1</w:t>
+        <w:t>Custom_Score_2</w:t>
+      </w:r>
+      <w:r>
+        <w:t xml:space="preserve"> Performance</w:t>
       </w:r>
     </w:p>
     <w:p/>
@@ -80,13 +327,15 @@
         <w:pStyle w:val="Heading2"/>
       </w:pPr>
       <w:r>
-        <w:t>Custom_Score_2</w:t>
-      </w:r>
-    </w:p>
-    <w:p>
+        <w:t>Custom_Score_3</w:t>
+      </w:r>
+      <w:r>
+        <w:t xml:space="preserve"> Performance</w:t>
+      </w:r>
       <w:bookmarkStart w:id="0" w:name="_GoBack"/>
       <w:bookmarkEnd w:id="0"/>
     </w:p>
+    <w:p/>
     <w:sectPr>
       <w:pgSz w:w="12240" w:h="15840"/>
       <w:pgMar w:top="1440" w:right="1440" w:bottom="1440" w:left="1440" w:header="708" w:footer="708" w:gutter="0"/>

</xml_diff>

<commit_message>
I think description of Custom_Score is more or less done.
</commit_message>
<xml_diff>
--- a/heuristic report.docx
+++ b/heuristic report.docx
@@ -20,8 +20,71 @@
     </w:p>
     <w:p>
       <w:r>
-        <w:t>I will start by going through the three heuristics I created, and describing how they work from a high level.</w:t>
-      </w:r>
+        <w:t xml:space="preserve">I will start by going through the three heuristics I created, and describing </w:t>
+      </w:r>
+      <w:r>
+        <w:t>how they work from a high level:</w:t>
+      </w:r>
+    </w:p>
+    <w:p>
+      <w:pPr>
+        <w:pStyle w:val="ListParagraph"/>
+        <w:numPr>
+          <w:ilvl w:val="0"/>
+          <w:numId w:val="1"/>
+        </w:numPr>
+      </w:pPr>
+      <w:proofErr w:type="spellStart"/>
+      <w:r>
+        <w:t>Custom_Score</w:t>
+      </w:r>
+      <w:proofErr w:type="spellEnd"/>
+      <w:r>
+        <w:t xml:space="preserve"> can be described as an extended </w:t>
+      </w:r>
+      <w:proofErr w:type="spellStart"/>
+      <w:r>
+        <w:t>AB_improved</w:t>
+      </w:r>
+      <w:proofErr w:type="spellEnd"/>
+    </w:p>
+    <w:p>
+      <w:pPr>
+        <w:pStyle w:val="ListParagraph"/>
+        <w:numPr>
+          <w:ilvl w:val="0"/>
+          <w:numId w:val="1"/>
+        </w:numPr>
+      </w:pPr>
+      <w:r>
+        <w:t>Custom_Score_2 is a copy cat strategy, trying as hard as it can to do what the other player did their previous move</w:t>
+      </w:r>
+    </w:p>
+    <w:p>
+      <w:pPr>
+        <w:pStyle w:val="ListParagraph"/>
+        <w:numPr>
+          <w:ilvl w:val="0"/>
+          <w:numId w:val="1"/>
+        </w:numPr>
+      </w:pPr>
+      <w:r>
+        <w:t>Custom_Sco</w:t>
+      </w:r>
+      <w:r>
+        <w:t xml:space="preserve">re_3 can be </w:t>
+      </w:r>
+      <w:r>
+        <w:t xml:space="preserve">described </w:t>
+      </w:r>
+      <w:r>
+        <w:t xml:space="preserve">as a modified </w:t>
+      </w:r>
+      <w:proofErr w:type="spellStart"/>
+      <w:r>
+        <w:t>AB_improved</w:t>
+      </w:r>
+      <w:proofErr w:type="spellEnd"/>
     </w:p>
     <w:p>
       <w:pPr>
@@ -48,292 +111,214 @@
       <w:r>
         <w:t xml:space="preserve"> an extended </w:t>
       </w:r>
-      <w:proofErr w:type="spellStart"/>
-      <w:r>
-        <w:t>AB_improved</w:t>
-      </w:r>
-      <w:proofErr w:type="spellEnd"/>
-      <w:r>
-        <w:t xml:space="preserve">. </w:t>
-      </w:r>
-      <w:proofErr w:type="spellStart"/>
-      <w:r>
-        <w:t>Custom_Score</w:t>
-      </w:r>
-      <w:proofErr w:type="spellEnd"/>
-      <w:r>
-        <w:t xml:space="preserve"> will try to place as close to the bottom right corner as possible</w:t>
-      </w:r>
-      <w:r>
-        <w:t xml:space="preserve">, </w:t>
-      </w:r>
-      <w:proofErr w:type="gramStart"/>
-      <w:r>
-        <w:t>as long as</w:t>
-      </w:r>
-      <w:proofErr w:type="gramEnd"/>
-      <w:r>
-        <w:t xml:space="preserve"> it is ahead of the other player in terms of valid moves</w:t>
-      </w:r>
-      <w:r>
-        <w:t xml:space="preserve">. If, however </w:t>
-      </w:r>
-      <w:proofErr w:type="spellStart"/>
-      <w:r>
-        <w:t>Custom_Score</w:t>
-      </w:r>
-      <w:proofErr w:type="spellEnd"/>
-      <w:r>
-        <w:t xml:space="preserve"> is</w:t>
-      </w:r>
-      <w:r>
-        <w:t xml:space="preserve"> behind the opponent in terms of valid removes it has remaining, it will revert to </w:t>
-      </w:r>
-      <w:proofErr w:type="spellStart"/>
-      <w:r>
-        <w:t>AB_Improved</w:t>
-      </w:r>
-      <w:proofErr w:type="spellEnd"/>
-      <w:r>
-        <w:t>.</w:t>
-      </w:r>
-    </w:p>
-    <w:p>
-      <w:r>
-        <w:t xml:space="preserve">There are two parts to the rational behind this strategy. The first is that simply matching </w:t>
-      </w:r>
-      <w:proofErr w:type="spellStart"/>
-      <w:r>
-        <w:t>AB_Improved</w:t>
-      </w:r>
-      <w:proofErr w:type="spellEnd"/>
-      <w:r>
-        <w:t xml:space="preserve"> would not </w:t>
-      </w:r>
-      <w:r>
-        <w:t xml:space="preserve">reliably </w:t>
-      </w:r>
-      <w:r>
-        <w:t xml:space="preserve">beat it, so something unique </w:t>
-      </w:r>
-      <w:r>
-        <w:t>must</w:t>
-      </w:r>
-      <w:r>
-        <w:t xml:space="preserve"> be done </w:t>
-      </w:r>
-      <w:r>
-        <w:t>for</w:t>
-      </w:r>
-      <w:r>
-        <w:t xml:space="preserve"> this strategy to have an edge of </w:t>
-      </w:r>
-      <w:proofErr w:type="spellStart"/>
-      <w:r>
-        <w:t>AB_Improved</w:t>
-      </w:r>
-      <w:proofErr w:type="spellEnd"/>
-      <w:r>
-        <w:t xml:space="preserve">. </w:t>
-      </w:r>
-      <w:r>
-        <w:t xml:space="preserve">If the unique strategy deployed by </w:t>
-      </w:r>
-      <w:proofErr w:type="spellStart"/>
-      <w:r>
-        <w:t>Custom_Score</w:t>
-      </w:r>
-      <w:proofErr w:type="spellEnd"/>
-      <w:r>
-        <w:t xml:space="preserve"> is winning, it will play</w:t>
-      </w:r>
-      <w:r>
-        <w:t xml:space="preserve"> this strategy with the chance to win</w:t>
-      </w:r>
-      <w:r>
-        <w:t xml:space="preserve">. </w:t>
-      </w:r>
-      <w:r>
-        <w:t>However,</w:t>
-      </w:r>
-      <w:r>
-        <w:t xml:space="preserve"> if the custom strategy </w:t>
-      </w:r>
-      <w:r>
-        <w:t xml:space="preserve">deployed by </w:t>
-      </w:r>
-      <w:proofErr w:type="spellStart"/>
-      <w:r>
-        <w:t>Custom_Score</w:t>
-      </w:r>
-      <w:proofErr w:type="spellEnd"/>
-      <w:r>
-        <w:t xml:space="preserve"> is losing, it will fall back to </w:t>
-      </w:r>
-      <w:proofErr w:type="spellStart"/>
-      <w:r>
-        <w:t>AB_Improved</w:t>
-      </w:r>
-      <w:proofErr w:type="spellEnd"/>
-      <w:r>
-        <w:t xml:space="preserve"> to try to force a draw for the current game. </w:t>
-      </w:r>
-      <w:r>
-        <w:t xml:space="preserve">It was </w:t>
-      </w:r>
-      <w:r>
-        <w:t>original though</w:t>
-      </w:r>
-      <w:r>
-        <w:t xml:space="preserve"> this </w:t>
-      </w:r>
-      <w:r>
-        <w:t>might</w:t>
-      </w:r>
-      <w:r>
-        <w:t xml:space="preserve"> make </w:t>
-      </w:r>
-      <w:proofErr w:type="spellStart"/>
-      <w:r>
-        <w:t>Custom_Score</w:t>
-      </w:r>
-      <w:proofErr w:type="spellEnd"/>
-      <w:r>
-        <w:t xml:space="preserve"> perform the same as </w:t>
-      </w:r>
-      <w:proofErr w:type="spellStart"/>
-      <w:r>
-        <w:t>AB_Improved</w:t>
-      </w:r>
-      <w:proofErr w:type="spellEnd"/>
-      <w:r>
-        <w:t xml:space="preserve"> at worst, while having the potential to out perform </w:t>
-      </w:r>
-      <w:proofErr w:type="spellStart"/>
-      <w:r>
-        <w:t>AB_Improved</w:t>
-      </w:r>
-      <w:proofErr w:type="spellEnd"/>
-      <w:r>
-        <w:t xml:space="preserve"> </w:t>
-      </w:r>
-      <w:r>
-        <w:t xml:space="preserve"> </w:t>
-      </w:r>
-    </w:p>
-    <w:p>
-      <w:r>
-        <w:t xml:space="preserve">The second part of the rational behind the design of </w:t>
-      </w:r>
-      <w:proofErr w:type="spellStart"/>
-      <w:r>
-        <w:t>Custom_Score</w:t>
-      </w:r>
-      <w:proofErr w:type="spellEnd"/>
-      <w:r>
-        <w:t xml:space="preserve"> is: </w:t>
-      </w:r>
-      <w:r>
-        <w:t>to give the heuristic something incredibly simple to do while it is ahead in terms of remaining available moves</w:t>
-      </w:r>
-      <w:r>
-        <w:t>. This is</w:t>
-      </w:r>
-      <w:r>
-        <w:t xml:space="preserve"> </w:t>
-      </w:r>
-      <w:r>
-        <w:t>to</w:t>
-      </w:r>
-      <w:r>
-        <w:t xml:space="preserve"> preserve computation </w:t>
-      </w:r>
-      <w:r>
-        <w:t>time until it is really needed near the end of the game.</w:t>
-      </w:r>
-      <w:r>
-        <w:t xml:space="preserve"> It is unlikely this came into play however, as the </w:t>
-      </w:r>
-      <w:proofErr w:type="spellStart"/>
-      <w:r>
-        <w:t>AB_Improved</w:t>
-      </w:r>
-      <w:proofErr w:type="spellEnd"/>
-      <w:r>
-        <w:t xml:space="preserve"> isn’t very heavy weight to begin with. </w:t>
-      </w:r>
-    </w:p>
-    <w:p/>
-    <w:p>
-      <w:pPr>
-        <w:pStyle w:val="Heading2"/>
-      </w:pPr>
-      <w:r>
-        <w:t>Custom_Score_2</w:t>
-      </w:r>
-      <w:r>
-        <w:t xml:space="preserve"> Description</w:t>
-      </w:r>
-    </w:p>
-    <w:p/>
-    <w:p>
-      <w:pPr>
-        <w:pStyle w:val="Heading2"/>
-      </w:pPr>
-      <w:r>
-        <w:t>Custom_Score_3</w:t>
-      </w:r>
-      <w:r>
-        <w:t xml:space="preserve"> Description</w:t>
-      </w:r>
-    </w:p>
-    <w:p/>
-    <w:p>
-      <w:pPr>
-        <w:pStyle w:val="Heading1"/>
-      </w:pPr>
-      <w:r>
-        <w:t>Heuristic Performance</w:t>
-      </w:r>
-    </w:p>
-    <w:p>
-      <w:pPr>
-        <w:pStyle w:val="Heading2"/>
-      </w:pPr>
-      <w:proofErr w:type="spellStart"/>
-      <w:r>
-        <w:t>Custom_Score</w:t>
-      </w:r>
-      <w:proofErr w:type="spellEnd"/>
-      <w:r>
-        <w:t xml:space="preserve"> Performance</w:t>
-      </w:r>
-    </w:p>
-    <w:p/>
-    <w:p>
-      <w:pPr>
-        <w:pStyle w:val="Heading2"/>
-      </w:pPr>
-      <w:r>
-        <w:t>Custom_Score_2</w:t>
-      </w:r>
-      <w:r>
-        <w:t xml:space="preserve"> Performance</w:t>
-      </w:r>
-    </w:p>
-    <w:p/>
-    <w:p>
-      <w:pPr>
-        <w:pStyle w:val="Heading2"/>
-      </w:pPr>
-      <w:r>
-        <w:t>Custom_Score_3</w:t>
-      </w:r>
-      <w:r>
-        <w:t xml:space="preserve"> Performance</w:t>
+      <w:r>
+        <w:t>AB_improved:</w:t>
       </w:r>
       <w:bookmarkStart w:id="0" w:name="_GoBack"/>
       <w:bookmarkEnd w:id="0"/>
+    </w:p>
+    <w:p>
+      <w:pPr>
+        <w:pStyle w:val="ListParagraph"/>
+        <w:numPr>
+          <w:ilvl w:val="0"/>
+          <w:numId w:val="1"/>
+        </w:numPr>
+      </w:pPr>
+      <w:proofErr w:type="spellStart"/>
+      <w:r>
+        <w:t>Custom_Score</w:t>
+      </w:r>
+      <w:proofErr w:type="spellEnd"/>
+      <w:r>
+        <w:t xml:space="preserve"> calculates the difference between it’s moves, and its opponents moves the</w:t>
+      </w:r>
+      <w:r>
+        <w:t xml:space="preserve"> same way that </w:t>
+      </w:r>
+      <w:proofErr w:type="spellStart"/>
+      <w:r>
+        <w:t>AB_Improved</w:t>
+      </w:r>
+      <w:proofErr w:type="spellEnd"/>
+      <w:r>
+        <w:t xml:space="preserve"> does,</w:t>
+      </w:r>
+    </w:p>
+    <w:p>
+      <w:pPr>
+        <w:pStyle w:val="ListParagraph"/>
+        <w:numPr>
+          <w:ilvl w:val="1"/>
+          <w:numId w:val="1"/>
+        </w:numPr>
+      </w:pPr>
+      <w:r>
+        <w:t xml:space="preserve">If </w:t>
+      </w:r>
+      <w:proofErr w:type="spellStart"/>
+      <w:r>
+        <w:t>Custom_Score</w:t>
+      </w:r>
+      <w:proofErr w:type="spellEnd"/>
+      <w:r>
+        <w:t xml:space="preserve"> is ahead of the opponent, it will try to place pieces as close to the bottom right corner as possible</w:t>
+      </w:r>
+    </w:p>
+    <w:p>
+      <w:pPr>
+        <w:pStyle w:val="ListParagraph"/>
+        <w:numPr>
+          <w:ilvl w:val="1"/>
+          <w:numId w:val="1"/>
+        </w:numPr>
+      </w:pPr>
+      <w:r>
+        <w:t xml:space="preserve">Otherwise, if </w:t>
+      </w:r>
+      <w:proofErr w:type="spellStart"/>
+      <w:r>
+        <w:t>Custom_Score</w:t>
+      </w:r>
+      <w:proofErr w:type="spellEnd"/>
+      <w:r>
+        <w:t xml:space="preserve"> is behind, it will play the same </w:t>
+      </w:r>
+      <w:proofErr w:type="spellStart"/>
+      <w:r>
+        <w:t>AB_Improved</w:t>
+      </w:r>
+      <w:proofErr w:type="spellEnd"/>
+    </w:p>
+    <w:p>
+      <w:pPr>
+        <w:pStyle w:val="ListParagraph"/>
+        <w:numPr>
+          <w:ilvl w:val="0"/>
+          <w:numId w:val="1"/>
+        </w:numPr>
+      </w:pPr>
+      <w:r>
+        <w:t xml:space="preserve">The thinking behind </w:t>
+      </w:r>
+      <w:proofErr w:type="spellStart"/>
+      <w:r>
+        <w:t>Custom_Score’s</w:t>
+      </w:r>
+      <w:proofErr w:type="spellEnd"/>
+      <w:r>
+        <w:t xml:space="preserve"> strategy, is that if placing pieces in the bottom right corner is outperforming </w:t>
+      </w:r>
+      <w:proofErr w:type="spellStart"/>
+      <w:r>
+        <w:t>AB_Improved</w:t>
+      </w:r>
+      <w:proofErr w:type="spellEnd"/>
+      <w:r>
+        <w:t>, then it will continue to keep placing pieces in the bottom right corner</w:t>
+      </w:r>
+      <w:r>
+        <w:t>, which should lead to it winning,</w:t>
+      </w:r>
+    </w:p>
+    <w:p>
+      <w:pPr>
+        <w:pStyle w:val="ListParagraph"/>
+        <w:numPr>
+          <w:ilvl w:val="1"/>
+          <w:numId w:val="1"/>
+        </w:numPr>
+      </w:pPr>
+      <w:r>
+        <w:t xml:space="preserve">If </w:t>
+      </w:r>
+      <w:r>
+        <w:t>placing pieces in the bottom right, isn’t working, then it will revert to t</w:t>
+      </w:r>
+      <w:r>
+        <w:t xml:space="preserve">he same strategy as </w:t>
+      </w:r>
+      <w:proofErr w:type="spellStart"/>
+      <w:r>
+        <w:t>AB_Improved</w:t>
+      </w:r>
+      <w:proofErr w:type="spellEnd"/>
+      <w:r>
+        <w:t>, which should give it a chance to win</w:t>
+      </w:r>
+      <w:r>
+        <w:t xml:space="preserve"> a game it is falling behind in</w:t>
+      </w:r>
+    </w:p>
+    <w:p/>
+    <w:p>
+      <w:pPr>
+        <w:pStyle w:val="Heading2"/>
+      </w:pPr>
+      <w:r>
+        <w:t>Custom_Score_2</w:t>
+      </w:r>
+      <w:r>
+        <w:t xml:space="preserve"> Description</w:t>
+      </w:r>
+    </w:p>
+    <w:p/>
+    <w:p>
+      <w:pPr>
+        <w:pStyle w:val="Heading2"/>
+      </w:pPr>
+      <w:r>
+        <w:t>Custom_Score_3</w:t>
+      </w:r>
+      <w:r>
+        <w:t xml:space="preserve"> Description</w:t>
+      </w:r>
+    </w:p>
+    <w:p/>
+    <w:p>
+      <w:pPr>
+        <w:pStyle w:val="Heading1"/>
+      </w:pPr>
+      <w:r>
+        <w:t>Heuristic Performance</w:t>
+      </w:r>
+    </w:p>
+    <w:p>
+      <w:pPr>
+        <w:pStyle w:val="Heading2"/>
+      </w:pPr>
+      <w:proofErr w:type="spellStart"/>
+      <w:r>
+        <w:t>Custom_Score</w:t>
+      </w:r>
+      <w:proofErr w:type="spellEnd"/>
+      <w:r>
+        <w:t xml:space="preserve"> Performance</w:t>
+      </w:r>
+    </w:p>
+    <w:p/>
+    <w:p>
+      <w:pPr>
+        <w:pStyle w:val="Heading2"/>
+      </w:pPr>
+      <w:r>
+        <w:t>Custom_Score_2</w:t>
+      </w:r>
+      <w:r>
+        <w:t xml:space="preserve"> Performance</w:t>
+      </w:r>
+    </w:p>
+    <w:p/>
+    <w:p>
+      <w:pPr>
+        <w:pStyle w:val="Heading2"/>
+      </w:pPr>
+      <w:r>
+        <w:t>Custom_Score_3</w:t>
+      </w:r>
+      <w:r>
+        <w:t xml:space="preserve"> Performance</w:t>
+      </w:r>
     </w:p>
     <w:p/>
     <w:sectPr>
@@ -344,6 +329,126 @@
     </w:sectPr>
   </w:body>
 </w:document>
+</file>
+
+<file path=word/numbering.xml><?xml version="1.0" encoding="utf-8"?>
+<w:numbering xmlns:wpc="http://schemas.microsoft.com/office/word/2010/wordprocessingCanvas" xmlns:cx="http://schemas.microsoft.com/office/drawing/2014/chartex" xmlns:cx1="http://schemas.microsoft.com/office/drawing/2015/9/8/chartex" xmlns:cx2="http://schemas.microsoft.com/office/drawing/2015/10/21/chartex" xmlns:cx3="http://schemas.microsoft.com/office/drawing/2016/5/9/chartex" xmlns:cx4="http://schemas.microsoft.com/office/drawing/2016/5/10/chartex" xmlns:cx5="http://schemas.microsoft.com/office/drawing/2016/5/11/chartex" xmlns:cx6="http://schemas.microsoft.com/office/drawing/2016/5/12/chartex" xmlns:cx7="http://schemas.microsoft.com/office/drawing/2016/5/13/chartex" xmlns:cx8="http://schemas.microsoft.com/office/drawing/2016/5/14/chartex" xmlns:mc="http://schemas.openxmlformats.org/markup-compatibility/2006" xmlns:aink="http://schemas.microsoft.com/office/drawing/2016/ink" xmlns:am3d="http://schemas.microsoft.com/office/drawing/2017/model3d" xmlns:o="urn:schemas-microsoft-com:office:office" xmlns:r="http://schemas.openxmlformats.org/officeDocument/2006/relationships" xmlns:m="http://schemas.openxmlformats.org/officeDocument/2006/math" xmlns:v="urn:schemas-microsoft-com:vml" xmlns:wp14="http://schemas.microsoft.com/office/word/2010/wordprocessingDrawing" xmlns:wp="http://schemas.openxmlformats.org/drawingml/2006/wordprocessingDrawing" xmlns:w10="urn:schemas-microsoft-com:office:word" xmlns:w="http://schemas.openxmlformats.org/wordprocessingml/2006/main" xmlns:w14="http://schemas.microsoft.com/office/word/2010/wordml" xmlns:w15="http://schemas.microsoft.com/office/word/2012/wordml" xmlns:w16cid="http://schemas.microsoft.com/office/word/2016/wordml/cid" xmlns:w16se="http://schemas.microsoft.com/office/word/2015/wordml/symex" xmlns:wpg="http://schemas.microsoft.com/office/word/2010/wordprocessingGroup" xmlns:wpi="http://schemas.microsoft.com/office/word/2010/wordprocessingInk" xmlns:wne="http://schemas.microsoft.com/office/word/2006/wordml" xmlns:wps="http://schemas.microsoft.com/office/word/2010/wordprocessingShape" mc:Ignorable="w14 w15 w16se w16cid wp14">
+  <w:abstractNum w:abstractNumId="0" w15:restartNumberingAfterBreak="0">
+    <w:nsid w:val="71895634"/>
+    <w:multiLevelType w:val="hybridMultilevel"/>
+    <w:tmpl w:val="828E060E"/>
+    <w:lvl w:ilvl="0" w:tplc="34E231B6">
+      <w:numFmt w:val="bullet"/>
+      <w:lvlText w:val=""/>
+      <w:lvlJc w:val="left"/>
+      <w:pPr>
+        <w:ind w:left="720" w:hanging="360"/>
+      </w:pPr>
+      <w:rPr>
+        <w:rFonts w:ascii="Symbol" w:eastAsiaTheme="minorHAnsi" w:hAnsi="Symbol" w:cstheme="minorBidi" w:hint="default"/>
+      </w:rPr>
+    </w:lvl>
+    <w:lvl w:ilvl="1" w:tplc="10090003">
+      <w:start w:val="1"/>
+      <w:numFmt w:val="bullet"/>
+      <w:lvlText w:val="o"/>
+      <w:lvlJc w:val="left"/>
+      <w:pPr>
+        <w:ind w:left="1440" w:hanging="360"/>
+      </w:pPr>
+      <w:rPr>
+        <w:rFonts w:ascii="Courier New" w:hAnsi="Courier New" w:cs="Courier New" w:hint="default"/>
+      </w:rPr>
+    </w:lvl>
+    <w:lvl w:ilvl="2" w:tplc="10090005" w:tentative="1">
+      <w:start w:val="1"/>
+      <w:numFmt w:val="bullet"/>
+      <w:lvlText w:val=""/>
+      <w:lvlJc w:val="left"/>
+      <w:pPr>
+        <w:ind w:left="2160" w:hanging="360"/>
+      </w:pPr>
+      <w:rPr>
+        <w:rFonts w:ascii="Wingdings" w:hAnsi="Wingdings" w:hint="default"/>
+      </w:rPr>
+    </w:lvl>
+    <w:lvl w:ilvl="3" w:tplc="10090001" w:tentative="1">
+      <w:start w:val="1"/>
+      <w:numFmt w:val="bullet"/>
+      <w:lvlText w:val=""/>
+      <w:lvlJc w:val="left"/>
+      <w:pPr>
+        <w:ind w:left="2880" w:hanging="360"/>
+      </w:pPr>
+      <w:rPr>
+        <w:rFonts w:ascii="Symbol" w:hAnsi="Symbol" w:hint="default"/>
+      </w:rPr>
+    </w:lvl>
+    <w:lvl w:ilvl="4" w:tplc="10090003" w:tentative="1">
+      <w:start w:val="1"/>
+      <w:numFmt w:val="bullet"/>
+      <w:lvlText w:val="o"/>
+      <w:lvlJc w:val="left"/>
+      <w:pPr>
+        <w:ind w:left="3600" w:hanging="360"/>
+      </w:pPr>
+      <w:rPr>
+        <w:rFonts w:ascii="Courier New" w:hAnsi="Courier New" w:cs="Courier New" w:hint="default"/>
+      </w:rPr>
+    </w:lvl>
+    <w:lvl w:ilvl="5" w:tplc="10090005" w:tentative="1">
+      <w:start w:val="1"/>
+      <w:numFmt w:val="bullet"/>
+      <w:lvlText w:val=""/>
+      <w:lvlJc w:val="left"/>
+      <w:pPr>
+        <w:ind w:left="4320" w:hanging="360"/>
+      </w:pPr>
+      <w:rPr>
+        <w:rFonts w:ascii="Wingdings" w:hAnsi="Wingdings" w:hint="default"/>
+      </w:rPr>
+    </w:lvl>
+    <w:lvl w:ilvl="6" w:tplc="10090001" w:tentative="1">
+      <w:start w:val="1"/>
+      <w:numFmt w:val="bullet"/>
+      <w:lvlText w:val=""/>
+      <w:lvlJc w:val="left"/>
+      <w:pPr>
+        <w:ind w:left="5040" w:hanging="360"/>
+      </w:pPr>
+      <w:rPr>
+        <w:rFonts w:ascii="Symbol" w:hAnsi="Symbol" w:hint="default"/>
+      </w:rPr>
+    </w:lvl>
+    <w:lvl w:ilvl="7" w:tplc="10090003" w:tentative="1">
+      <w:start w:val="1"/>
+      <w:numFmt w:val="bullet"/>
+      <w:lvlText w:val="o"/>
+      <w:lvlJc w:val="left"/>
+      <w:pPr>
+        <w:ind w:left="5760" w:hanging="360"/>
+      </w:pPr>
+      <w:rPr>
+        <w:rFonts w:ascii="Courier New" w:hAnsi="Courier New" w:cs="Courier New" w:hint="default"/>
+      </w:rPr>
+    </w:lvl>
+    <w:lvl w:ilvl="8" w:tplc="10090005" w:tentative="1">
+      <w:start w:val="1"/>
+      <w:numFmt w:val="bullet"/>
+      <w:lvlText w:val=""/>
+      <w:lvlJc w:val="left"/>
+      <w:pPr>
+        <w:ind w:left="6480" w:hanging="360"/>
+      </w:pPr>
+      <w:rPr>
+        <w:rFonts w:ascii="Wingdings" w:hAnsi="Wingdings" w:hint="default"/>
+      </w:rPr>
+    </w:lvl>
+  </w:abstractNum>
+  <w:num w:numId="1">
+    <w:abstractNumId w:val="0"/>
+  </w:num>
+</w:numbering>
 </file>
 
 <file path=word/styles.xml><?xml version="1.0" encoding="utf-8"?>
@@ -874,6 +979,17 @@
       <w:szCs w:val="26"/>
     </w:rPr>
   </w:style>
+  <w:style w:type="paragraph" w:styleId="ListParagraph">
+    <w:name w:val="List Paragraph"/>
+    <w:basedOn w:val="Normal"/>
+    <w:uiPriority w:val="34"/>
+    <w:qFormat/>
+    <w:rsid w:val="00CB736D"/>
+    <w:pPr>
+      <w:ind w:left="720"/>
+      <w:contextualSpacing/>
+    </w:pPr>
+  </w:style>
 </w:styles>
 </file>
 

</xml_diff>

<commit_message>
Descriptions are more or less done, moving on to trying to track data now.
</commit_message>
<xml_diff>
--- a/heuristic report.docx
+++ b/heuristic report.docx
@@ -111,11 +111,14 @@
       <w:r>
         <w:t xml:space="preserve"> an extended </w:t>
       </w:r>
-      <w:r>
-        <w:t>AB_improved:</w:t>
-      </w:r>
-      <w:bookmarkStart w:id="0" w:name="_GoBack"/>
-      <w:bookmarkEnd w:id="0"/>
+      <w:proofErr w:type="spellStart"/>
+      <w:r>
+        <w:t>AB_improved</w:t>
+      </w:r>
+      <w:proofErr w:type="spellEnd"/>
+      <w:r>
+        <w:t>:</w:t>
+      </w:r>
     </w:p>
     <w:p>
       <w:pPr>
@@ -250,7 +253,6 @@
         <w:t xml:space="preserve"> a game it is falling behind in</w:t>
       </w:r>
     </w:p>
-    <w:p/>
     <w:p>
       <w:pPr>
         <w:pStyle w:val="Heading2"/>
@@ -262,7 +264,33 @@
         <w:t xml:space="preserve"> Description</w:t>
       </w:r>
     </w:p>
-    <w:p/>
+    <w:p>
+      <w:r>
+        <w:t>Custom_Score_2 is a copy cat strategy</w:t>
+      </w:r>
+      <w:r>
+        <w:t>:</w:t>
+      </w:r>
+    </w:p>
+    <w:p>
+      <w:r>
+        <w:tab/>
+      </w:r>
+      <w:r>
+        <w:t xml:space="preserve">It is incredibly simple: </w:t>
+      </w:r>
+      <w:r>
+        <w:t>i</w:t>
+      </w:r>
+      <w:r>
+        <w:t xml:space="preserve">t will try to place pieces as close to where the other player placed their piece last turn. </w:t>
+      </w:r>
+      <w:r>
+        <w:t>Despite this, it seems to work fairly well, since both players get to be a starting player, it effectively gets to piggy back off the other players strategy somewhat.</w:t>
+      </w:r>
+      <w:bookmarkStart w:id="0" w:name="_GoBack"/>
+      <w:bookmarkEnd w:id="0"/>
+    </w:p>
     <w:p>
       <w:pPr>
         <w:pStyle w:val="Heading2"/>
@@ -274,12 +302,81 @@
         <w:t xml:space="preserve"> Description</w:t>
       </w:r>
     </w:p>
-    <w:p/>
+    <w:p>
+      <w:r>
+        <w:t xml:space="preserve">Custom_Score_3 can be described as a modified </w:t>
+      </w:r>
+      <w:proofErr w:type="spellStart"/>
+      <w:r>
+        <w:t>AB_Improved</w:t>
+      </w:r>
+      <w:proofErr w:type="spellEnd"/>
+      <w:r>
+        <w:t>:</w:t>
+      </w:r>
+    </w:p>
+    <w:p>
+      <w:pPr>
+        <w:pStyle w:val="ListParagraph"/>
+        <w:numPr>
+          <w:ilvl w:val="0"/>
+          <w:numId w:val="1"/>
+        </w:numPr>
+      </w:pPr>
+      <w:r>
+        <w:t>It uses two parts to calculate utility:</w:t>
+      </w:r>
+    </w:p>
+    <w:p>
+      <w:pPr>
+        <w:pStyle w:val="ListParagraph"/>
+        <w:numPr>
+          <w:ilvl w:val="1"/>
+          <w:numId w:val="1"/>
+        </w:numPr>
+      </w:pPr>
+      <w:r>
+        <w:t>Part 1: the difference between players and the opponents moves</w:t>
+      </w:r>
+    </w:p>
+    <w:p>
+      <w:pPr>
+        <w:pStyle w:val="ListParagraph"/>
+        <w:numPr>
+          <w:ilvl w:val="1"/>
+          <w:numId w:val="1"/>
+        </w:numPr>
+      </w:pPr>
+      <w:r>
+        <w:t>Part 2: the distance between the player and the opponent, the player is incentivized to try to get away from the other player</w:t>
+      </w:r>
+    </w:p>
+    <w:p>
+      <w:pPr>
+        <w:pStyle w:val="ListParagraph"/>
+        <w:numPr>
+          <w:ilvl w:val="1"/>
+          <w:numId w:val="1"/>
+        </w:numPr>
+      </w:pPr>
+      <w:r>
+        <w:t xml:space="preserve">These two parts are then added together and returned to drive the </w:t>
+      </w:r>
+      <w:proofErr w:type="gramStart"/>
+      <w:r>
+        <w:t>agents</w:t>
+      </w:r>
+      <w:proofErr w:type="gramEnd"/>
+      <w:r>
+        <w:t xml:space="preserve"> behaviour</w:t>
+      </w:r>
+    </w:p>
     <w:p>
       <w:pPr>
         <w:pStyle w:val="Heading1"/>
       </w:pPr>
       <w:r>
+        <w:lastRenderedPageBreak/>
         <w:t>Heuristic Performance</w:t>
       </w:r>
     </w:p>

</xml_diff>

<commit_message>
Did 2/3's of the write up for Custom_Score, not sure how to explain why it does so well against AB_Improved.
</commit_message>
<xml_diff>
--- a/heuristic report.docx
+++ b/heuristic report.docx
@@ -40,13 +40,8 @@
       </w:r>
       <w:proofErr w:type="spellEnd"/>
       <w:r>
-        <w:t xml:space="preserve"> can be described as an extended </w:t>
-      </w:r>
-      <w:proofErr w:type="spellStart"/>
-      <w:r>
-        <w:t>AB_improved</w:t>
-      </w:r>
-      <w:proofErr w:type="spellEnd"/>
+        <w:t xml:space="preserve"> is a copy cat strategy, trying as hard as it can to do what the other player did their previous move</w:t>
+      </w:r>
     </w:p>
     <w:p>
       <w:pPr>
@@ -57,8 +52,19 @@
         </w:numPr>
       </w:pPr>
       <w:r>
-        <w:t>Custom_Score_2 is a copy cat strategy, trying as hard as it can to do what the other player did their previous move</w:t>
-      </w:r>
+        <w:t>Custom_Score</w:t>
+      </w:r>
+      <w:r>
+        <w:t>_2</w:t>
+      </w:r>
+      <w:r>
+        <w:t xml:space="preserve"> can be described as an extended </w:t>
+      </w:r>
+      <w:proofErr w:type="spellStart"/>
+      <w:r>
+        <w:t>AB_improved</w:t>
+      </w:r>
+      <w:proofErr w:type="spellEnd"/>
     </w:p>
     <w:p>
       <w:pPr>
@@ -106,6 +112,40 @@
       </w:r>
       <w:proofErr w:type="spellEnd"/>
       <w:r>
+        <w:t xml:space="preserve"> is a copy cat strategy:</w:t>
+      </w:r>
+    </w:p>
+    <w:p>
+      <w:r>
+        <w:tab/>
+        <w:t>It is incredibly simple: it will try to place pieces as close to where the other playe</w:t>
+      </w:r>
+      <w:r>
+        <w:t>r placed their piece last turn.</w:t>
+      </w:r>
+    </w:p>
+    <w:p>
+      <w:pPr>
+        <w:pStyle w:val="Heading2"/>
+      </w:pPr>
+      <w:r>
+        <w:t>Custom_Score</w:t>
+      </w:r>
+      <w:r>
+        <w:t>_2</w:t>
+      </w:r>
+      <w:r>
+        <w:t xml:space="preserve"> Description</w:t>
+      </w:r>
+    </w:p>
+    <w:p>
+      <w:r>
+        <w:t>Custom_Score</w:t>
+      </w:r>
+      <w:r>
+        <w:t>_2</w:t>
+      </w:r>
+      <w:r>
         <w:t xml:space="preserve"> can be described as</w:t>
       </w:r>
       <w:r>
@@ -128,11 +168,12 @@
           <w:numId w:val="1"/>
         </w:numPr>
       </w:pPr>
-      <w:proofErr w:type="spellStart"/>
       <w:r>
         <w:t>Custom_Score</w:t>
       </w:r>
-      <w:proofErr w:type="spellEnd"/>
+      <w:r>
+        <w:t>_2</w:t>
+      </w:r>
       <w:r>
         <w:t xml:space="preserve"> calculates the difference between it’s moves, and its opponents moves the</w:t>
       </w:r>
@@ -157,13 +198,11 @@
         </w:numPr>
       </w:pPr>
       <w:r>
-        <w:t xml:space="preserve">If </w:t>
-      </w:r>
-      <w:proofErr w:type="spellStart"/>
-      <w:r>
-        <w:t>Custom_Score</w:t>
-      </w:r>
-      <w:proofErr w:type="spellEnd"/>
+        <w:t>If Custom_Score</w:t>
+      </w:r>
+      <w:r>
+        <w:t>_2</w:t>
+      </w:r>
       <w:r>
         <w:t xml:space="preserve"> is ahead of the opponent, it will try to place pieces as close to the bottom right corner as possible</w:t>
       </w:r>
@@ -177,13 +216,11 @@
         </w:numPr>
       </w:pPr>
       <w:r>
-        <w:t xml:space="preserve">Otherwise, if </w:t>
-      </w:r>
-      <w:proofErr w:type="spellStart"/>
-      <w:r>
-        <w:t>Custom_Score</w:t>
-      </w:r>
-      <w:proofErr w:type="spellEnd"/>
+        <w:t>Otherwise, if Custom_Score</w:t>
+      </w:r>
+      <w:r>
+        <w:t>_2</w:t>
+      </w:r>
       <w:r>
         <w:t xml:space="preserve"> is behind, it will play the same </w:t>
       </w:r>
@@ -202,15 +239,13 @@
         </w:numPr>
       </w:pPr>
       <w:r>
-        <w:t xml:space="preserve">The thinking behind </w:t>
-      </w:r>
-      <w:proofErr w:type="spellStart"/>
-      <w:r>
-        <w:t>Custom_Score’s</w:t>
-      </w:r>
-      <w:proofErr w:type="spellEnd"/>
-      <w:r>
-        <w:t xml:space="preserve"> strategy, is that if placing pieces in the bottom right corner is outperforming </w:t>
+        <w:t>The thinking behind Custom_Score</w:t>
+      </w:r>
+      <w:r>
+        <w:t>_2</w:t>
+      </w:r>
+      <w:r>
+        <w:t xml:space="preserve">’s strategy, is that if placing pieces in the bottom right corner is outperforming </w:t>
       </w:r>
       <w:proofErr w:type="spellStart"/>
       <w:r>
@@ -258,44 +293,6 @@
         <w:pStyle w:val="Heading2"/>
       </w:pPr>
       <w:r>
-        <w:t>Custom_Score_2</w:t>
-      </w:r>
-      <w:r>
-        <w:t xml:space="preserve"> Description</w:t>
-      </w:r>
-    </w:p>
-    <w:p>
-      <w:r>
-        <w:t>Custom_Score_2 is a copy cat strategy</w:t>
-      </w:r>
-      <w:r>
-        <w:t>:</w:t>
-      </w:r>
-    </w:p>
-    <w:p>
-      <w:r>
-        <w:tab/>
-      </w:r>
-      <w:r>
-        <w:t xml:space="preserve">It is incredibly simple: </w:t>
-      </w:r>
-      <w:r>
-        <w:t>i</w:t>
-      </w:r>
-      <w:r>
-        <w:t xml:space="preserve">t will try to place pieces as close to where the other player placed their piece last turn. </w:t>
-      </w:r>
-      <w:r>
-        <w:t>Despite this, it seems to work fairly well, since both players get to be a starting player, it effectively gets to piggy back off the other players strategy somewhat.</w:t>
-      </w:r>
-      <w:bookmarkStart w:id="0" w:name="_GoBack"/>
-      <w:bookmarkEnd w:id="0"/>
-    </w:p>
-    <w:p>
-      <w:pPr>
-        <w:pStyle w:val="Heading2"/>
-      </w:pPr>
-      <w:r>
         <w:t>Custom_Score_3</w:t>
       </w:r>
       <w:r>
@@ -355,12 +352,12 @@
       <w:pPr>
         <w:pStyle w:val="ListParagraph"/>
         <w:numPr>
-          <w:ilvl w:val="1"/>
+          <w:ilvl w:val="0"/>
           <w:numId w:val="1"/>
         </w:numPr>
       </w:pPr>
       <w:r>
-        <w:t xml:space="preserve">These two parts are then added together and returned to drive the </w:t>
+        <w:t xml:space="preserve">These two parts are added together and returned to drive the </w:t>
       </w:r>
       <w:proofErr w:type="gramStart"/>
       <w:r>
@@ -393,7 +390,250 @@
         <w:t xml:space="preserve"> Performance</w:t>
       </w:r>
     </w:p>
-    <w:p/>
+    <w:p>
+      <w:r>
+        <w:t>Each table was created running tournament.py with 500 matches (1000 games total).</w:t>
+      </w:r>
+      <w:r>
+        <w:t xml:space="preserve"> The </w:t>
+      </w:r>
+      <w:proofErr w:type="spellStart"/>
+      <w:r>
+        <w:t>Custom_Score</w:t>
+      </w:r>
+      <w:proofErr w:type="spellEnd"/>
+      <w:r>
+        <w:t xml:space="preserve"> heuristic doesn’t </w:t>
+      </w:r>
+      <w:r>
+        <w:t>tend</w:t>
+      </w:r>
+      <w:r>
+        <w:t xml:space="preserve"> to do </w:t>
+      </w:r>
+      <w:r>
+        <w:t xml:space="preserve">very </w:t>
+      </w:r>
+      <w:r>
+        <w:t>well against</w:t>
+      </w:r>
+      <w:r>
+        <w:t xml:space="preserve"> the majority of example player</w:t>
+      </w:r>
+      <w:r>
+        <w:t xml:space="preserve">. </w:t>
+      </w:r>
+    </w:p>
+    <w:p>
+      <w:r>
+        <w:rPr>
+          <w:noProof/>
+        </w:rPr>
+        <w:drawing>
+          <wp:inline distT="0" distB="0" distL="0" distR="0" wp14:anchorId="3E357000" wp14:editId="552F682F">
+            <wp:extent cx="4068233" cy="2836028"/>
+            <wp:effectExtent l="0" t="0" r="8890" b="2540"/>
+            <wp:docPr id="1" name="Picture 1"/>
+            <wp:cNvGraphicFramePr>
+              <a:graphicFrameLocks xmlns:a="http://schemas.openxmlformats.org/drawingml/2006/main" noChangeAspect="1"/>
+            </wp:cNvGraphicFramePr>
+            <a:graphic xmlns:a="http://schemas.openxmlformats.org/drawingml/2006/main">
+              <a:graphicData uri="http://schemas.openxmlformats.org/drawingml/2006/picture">
+                <pic:pic xmlns:pic="http://schemas.openxmlformats.org/drawingml/2006/picture">
+                  <pic:nvPicPr>
+                    <pic:cNvPr id="1" name=""/>
+                    <pic:cNvPicPr/>
+                  </pic:nvPicPr>
+                  <pic:blipFill>
+                    <a:blip r:embed="rId5"/>
+                    <a:stretch>
+                      <a:fillRect/>
+                    </a:stretch>
+                  </pic:blipFill>
+                  <pic:spPr>
+                    <a:xfrm>
+                      <a:off x="0" y="0"/>
+                      <a:ext cx="4088797" cy="2850364"/>
+                    </a:xfrm>
+                    <a:prstGeom prst="rect">
+                      <a:avLst/>
+                    </a:prstGeom>
+                  </pic:spPr>
+                </pic:pic>
+              </a:graphicData>
+            </a:graphic>
+          </wp:inline>
+        </w:drawing>
+      </w:r>
+    </w:p>
+    <w:p>
+      <w:r>
+        <w:t xml:space="preserve">However, </w:t>
+      </w:r>
+      <w:proofErr w:type="spellStart"/>
+      <w:r>
+        <w:t>Custom_Score</w:t>
+      </w:r>
+      <w:proofErr w:type="spellEnd"/>
+      <w:r>
+        <w:t xml:space="preserve"> does very well against </w:t>
+      </w:r>
+      <w:proofErr w:type="spellStart"/>
+      <w:r>
+        <w:t>AB_Improved</w:t>
+      </w:r>
+      <w:proofErr w:type="spellEnd"/>
+      <w:r>
+        <w:t xml:space="preserve">, winning roughly 2/3’s of the games when it plays 500 matches again </w:t>
+      </w:r>
+      <w:proofErr w:type="spellStart"/>
+      <w:r>
+        <w:t>AB_Improved</w:t>
+      </w:r>
+      <w:proofErr w:type="spellEnd"/>
+      <w:r>
+        <w:t xml:space="preserve">. For this </w:t>
+      </w:r>
+      <w:proofErr w:type="gramStart"/>
+      <w:r>
+        <w:t>reason</w:t>
+      </w:r>
+      <w:proofErr w:type="gramEnd"/>
+      <w:r>
+        <w:t xml:space="preserve"> I chose </w:t>
+      </w:r>
+      <w:proofErr w:type="spellStart"/>
+      <w:r>
+        <w:t>Custom_Score</w:t>
+      </w:r>
+      <w:proofErr w:type="spellEnd"/>
+      <w:r>
+        <w:t xml:space="preserve"> as the best heuristic of the three I created.</w:t>
+      </w:r>
+    </w:p>
+    <w:p>
+      <w:r>
+        <w:rPr>
+          <w:noProof/>
+        </w:rPr>
+        <w:drawing>
+          <wp:inline distT="0" distB="0" distL="0" distR="0" wp14:anchorId="62C03DB3" wp14:editId="2E8869C5">
+            <wp:extent cx="4106333" cy="1811876"/>
+            <wp:effectExtent l="0" t="0" r="8890" b="0"/>
+            <wp:docPr id="2" name="Picture 2"/>
+            <wp:cNvGraphicFramePr>
+              <a:graphicFrameLocks xmlns:a="http://schemas.openxmlformats.org/drawingml/2006/main" noChangeAspect="1"/>
+            </wp:cNvGraphicFramePr>
+            <a:graphic xmlns:a="http://schemas.openxmlformats.org/drawingml/2006/main">
+              <a:graphicData uri="http://schemas.openxmlformats.org/drawingml/2006/picture">
+                <pic:pic xmlns:pic="http://schemas.openxmlformats.org/drawingml/2006/picture">
+                  <pic:nvPicPr>
+                    <pic:cNvPr id="1" name=""/>
+                    <pic:cNvPicPr/>
+                  </pic:nvPicPr>
+                  <pic:blipFill>
+                    <a:blip r:embed="rId6"/>
+                    <a:stretch>
+                      <a:fillRect/>
+                    </a:stretch>
+                  </pic:blipFill>
+                  <pic:spPr>
+                    <a:xfrm>
+                      <a:off x="0" y="0"/>
+                      <a:ext cx="4109089" cy="1813092"/>
+                    </a:xfrm>
+                    <a:prstGeom prst="rect">
+                      <a:avLst/>
+                    </a:prstGeom>
+                  </pic:spPr>
+                </pic:pic>
+              </a:graphicData>
+            </a:graphic>
+          </wp:inline>
+        </w:drawing>
+      </w:r>
+    </w:p>
+    <w:p>
+      <w:r>
+        <w:rPr>
+          <w:noProof/>
+        </w:rPr>
+        <w:lastRenderedPageBreak/>
+        <w:drawing>
+          <wp:inline distT="0" distB="0" distL="0" distR="0" wp14:anchorId="46E93F87" wp14:editId="695B3CFF">
+            <wp:extent cx="4127500" cy="1816805"/>
+            <wp:effectExtent l="0" t="0" r="6350" b="0"/>
+            <wp:docPr id="3" name="Picture 3"/>
+            <wp:cNvGraphicFramePr>
+              <a:graphicFrameLocks xmlns:a="http://schemas.openxmlformats.org/drawingml/2006/main" noChangeAspect="1"/>
+            </wp:cNvGraphicFramePr>
+            <a:graphic xmlns:a="http://schemas.openxmlformats.org/drawingml/2006/main">
+              <a:graphicData uri="http://schemas.openxmlformats.org/drawingml/2006/picture">
+                <pic:pic xmlns:pic="http://schemas.openxmlformats.org/drawingml/2006/picture">
+                  <pic:nvPicPr>
+                    <pic:cNvPr id="1" name=""/>
+                    <pic:cNvPicPr/>
+                  </pic:nvPicPr>
+                  <pic:blipFill>
+                    <a:blip r:embed="rId7"/>
+                    <a:stretch>
+                      <a:fillRect/>
+                    </a:stretch>
+                  </pic:blipFill>
+                  <pic:spPr>
+                    <a:xfrm>
+                      <a:off x="0" y="0"/>
+                      <a:ext cx="4157576" cy="1830044"/>
+                    </a:xfrm>
+                    <a:prstGeom prst="rect">
+                      <a:avLst/>
+                    </a:prstGeom>
+                  </pic:spPr>
+                </pic:pic>
+              </a:graphicData>
+            </a:graphic>
+          </wp:inline>
+        </w:drawing>
+      </w:r>
+    </w:p>
+    <w:p>
+      <w:r>
+        <w:t xml:space="preserve">Why does </w:t>
+      </w:r>
+      <w:proofErr w:type="spellStart"/>
+      <w:r>
+        <w:t>Custom_Score</w:t>
+      </w:r>
+      <w:proofErr w:type="spellEnd"/>
+      <w:r>
+        <w:t xml:space="preserve"> do so well against </w:t>
+      </w:r>
+      <w:proofErr w:type="spellStart"/>
+      <w:r>
+        <w:t>AB_Improved</w:t>
+      </w:r>
+      <w:proofErr w:type="spellEnd"/>
+      <w:r>
+        <w:t>:</w:t>
+      </w:r>
+    </w:p>
+    <w:p>
+      <w:r>
+        <w:tab/>
+        <w:t xml:space="preserve">( </w:t>
+      </w:r>
+      <w:r>
+        <w:t xml:space="preserve"> </w:t>
+      </w:r>
+      <w:bookmarkStart w:id="0" w:name="_GoBack"/>
+      <w:bookmarkEnd w:id="0"/>
+      <w:r>
+        <w:t>I  DON’</w:t>
+      </w:r>
+      <w:r>
+        <w:t>T  KNOW  )</w:t>
+      </w:r>
+    </w:p>
     <w:p>
       <w:pPr>
         <w:pStyle w:val="Heading2"/>

</xml_diff>

<commit_message>
Filled out the report, still needs a little polishing, but otherwise pretty much done I think.
</commit_message>
<xml_diff>
--- a/heuristic report.docx
+++ b/heuristic report.docx
@@ -430,9 +430,9 @@
           <w:noProof/>
         </w:rPr>
         <w:drawing>
-          <wp:inline distT="0" distB="0" distL="0" distR="0" wp14:anchorId="3E357000" wp14:editId="552F682F">
-            <wp:extent cx="4068233" cy="2836028"/>
-            <wp:effectExtent l="0" t="0" r="8890" b="2540"/>
+          <wp:inline distT="0" distB="0" distL="0" distR="0" wp14:anchorId="3E357000" wp14:editId="4C38C444">
+            <wp:extent cx="3661833" cy="2552721"/>
+            <wp:effectExtent l="0" t="0" r="0" b="0"/>
             <wp:docPr id="1" name="Picture 1"/>
             <wp:cNvGraphicFramePr>
               <a:graphicFrameLocks xmlns:a="http://schemas.openxmlformats.org/drawingml/2006/main" noChangeAspect="1"/>
@@ -453,7 +453,7 @@
                   <pic:spPr>
                     <a:xfrm>
                       <a:off x="0" y="0"/>
-                      <a:ext cx="4088797" cy="2850364"/>
+                      <a:ext cx="3683221" cy="2567631"/>
                     </a:xfrm>
                     <a:prstGeom prst="rect">
                       <a:avLst/>
@@ -517,9 +517,9 @@
           <w:noProof/>
         </w:rPr>
         <w:drawing>
-          <wp:inline distT="0" distB="0" distL="0" distR="0" wp14:anchorId="62C03DB3" wp14:editId="2E8869C5">
-            <wp:extent cx="4106333" cy="1811876"/>
-            <wp:effectExtent l="0" t="0" r="8890" b="0"/>
+          <wp:inline distT="0" distB="0" distL="0" distR="0" wp14:anchorId="62C03DB3" wp14:editId="5D2C5CD9">
+            <wp:extent cx="3776133" cy="1666179"/>
+            <wp:effectExtent l="0" t="0" r="0" b="0"/>
             <wp:docPr id="2" name="Picture 2"/>
             <wp:cNvGraphicFramePr>
               <a:graphicFrameLocks xmlns:a="http://schemas.openxmlformats.org/drawingml/2006/main" noChangeAspect="1"/>
@@ -540,7 +540,7 @@
                   <pic:spPr>
                     <a:xfrm>
                       <a:off x="0" y="0"/>
-                      <a:ext cx="4109089" cy="1813092"/>
+                      <a:ext cx="3797365" cy="1675547"/>
                     </a:xfrm>
                     <a:prstGeom prst="rect">
                       <a:avLst/>
@@ -558,11 +558,10 @@
         <w:rPr>
           <w:noProof/>
         </w:rPr>
-        <w:lastRenderedPageBreak/>
         <w:drawing>
-          <wp:inline distT="0" distB="0" distL="0" distR="0" wp14:anchorId="46E93F87" wp14:editId="695B3CFF">
-            <wp:extent cx="4127500" cy="1816805"/>
-            <wp:effectExtent l="0" t="0" r="6350" b="0"/>
+          <wp:inline distT="0" distB="0" distL="0" distR="0" wp14:anchorId="46E93F87" wp14:editId="5F16E13E">
+            <wp:extent cx="3801533" cy="1673324"/>
+            <wp:effectExtent l="0" t="0" r="8890" b="3175"/>
             <wp:docPr id="3" name="Picture 3"/>
             <wp:cNvGraphicFramePr>
               <a:graphicFrameLocks xmlns:a="http://schemas.openxmlformats.org/drawingml/2006/main" noChangeAspect="1"/>
@@ -583,7 +582,7 @@
                   <pic:spPr>
                     <a:xfrm>
                       <a:off x="0" y="0"/>
-                      <a:ext cx="4157576" cy="1830044"/>
+                      <a:ext cx="3846876" cy="1693283"/>
                     </a:xfrm>
                     <a:prstGeom prst="rect">
                       <a:avLst/>
@@ -618,21 +617,62 @@
       </w:r>
     </w:p>
     <w:p>
-      <w:r>
+      <w:pPr>
+        <w:rPr>
+          <w:b/>
+        </w:rPr>
+      </w:pPr>
+      <w:r>
+        <w:lastRenderedPageBreak/>
         <w:tab/>
+      </w:r>
+      <w:proofErr w:type="gramStart"/>
+      <w:r>
+        <w:rPr>
+          <w:b/>
+        </w:rPr>
         <w:t xml:space="preserve">( </w:t>
       </w:r>
       <w:r>
+        <w:rPr>
+          <w:b/>
+        </w:rPr>
         <w:t xml:space="preserve"> </w:t>
+      </w:r>
+      <w:r>
+        <w:rPr>
+          <w:b/>
+        </w:rPr>
+        <w:t>I</w:t>
+      </w:r>
+      <w:proofErr w:type="gramEnd"/>
+      <w:r>
+        <w:rPr>
+          <w:b/>
+        </w:rPr>
+        <w:t xml:space="preserve">  DON’</w:t>
+      </w:r>
+      <w:r>
+        <w:rPr>
+          <w:b/>
+        </w:rPr>
+        <w:t>T  KNOW  )</w:t>
+      </w:r>
+    </w:p>
+    <w:p>
+      <w:r>
+        <w:t xml:space="preserve">For these reason I think </w:t>
+      </w:r>
+      <w:proofErr w:type="spellStart"/>
+      <w:r>
+        <w:t>Custom_Score</w:t>
+      </w:r>
+      <w:proofErr w:type="spellEnd"/>
+      <w:r>
+        <w:t xml:space="preserve"> is the heuristic that should be choosen.</w:t>
       </w:r>
       <w:bookmarkStart w:id="0" w:name="_GoBack"/>
       <w:bookmarkEnd w:id="0"/>
-      <w:r>
-        <w:t>I  DON’</w:t>
-      </w:r>
-      <w:r>
-        <w:t>T  KNOW  )</w:t>
-      </w:r>
     </w:p>
     <w:p>
       <w:pPr>
@@ -645,7 +685,179 @@
         <w:t xml:space="preserve"> Performance</w:t>
       </w:r>
     </w:p>
-    <w:p/>
+    <w:p>
+      <w:r>
+        <w:t xml:space="preserve">From all my tests, it looks as though Custom_Score_2 is always close to having a </w:t>
+      </w:r>
+      <w:r>
+        <w:t>50%-win</w:t>
+      </w:r>
+      <w:r>
+        <w:t xml:space="preserve"> rate against the 7 example agents, but never manages to get above 50%.</w:t>
+      </w:r>
+      <w:r>
+        <w:t xml:space="preserve"> </w:t>
+      </w:r>
+    </w:p>
+    <w:p>
+      <w:r>
+        <w:rPr>
+          <w:noProof/>
+        </w:rPr>
+        <w:drawing>
+          <wp:inline distT="0" distB="0" distL="0" distR="0" wp14:anchorId="24A6893A" wp14:editId="54EDF99A">
+            <wp:extent cx="4257974" cy="2976033"/>
+            <wp:effectExtent l="0" t="0" r="0" b="0"/>
+            <wp:docPr id="4" name="Picture 4"/>
+            <wp:cNvGraphicFramePr>
+              <a:graphicFrameLocks xmlns:a="http://schemas.openxmlformats.org/drawingml/2006/main" noChangeAspect="1"/>
+            </wp:cNvGraphicFramePr>
+            <a:graphic xmlns:a="http://schemas.openxmlformats.org/drawingml/2006/main">
+              <a:graphicData uri="http://schemas.openxmlformats.org/drawingml/2006/picture">
+                <pic:pic xmlns:pic="http://schemas.openxmlformats.org/drawingml/2006/picture">
+                  <pic:nvPicPr>
+                    <pic:cNvPr id="1" name=""/>
+                    <pic:cNvPicPr/>
+                  </pic:nvPicPr>
+                  <pic:blipFill>
+                    <a:blip r:embed="rId8"/>
+                    <a:stretch>
+                      <a:fillRect/>
+                    </a:stretch>
+                  </pic:blipFill>
+                  <pic:spPr>
+                    <a:xfrm>
+                      <a:off x="0" y="0"/>
+                      <a:ext cx="4264906" cy="2980878"/>
+                    </a:xfrm>
+                    <a:prstGeom prst="rect">
+                      <a:avLst/>
+                    </a:prstGeom>
+                  </pic:spPr>
+                </pic:pic>
+              </a:graphicData>
+            </a:graphic>
+          </wp:inline>
+        </w:drawing>
+      </w:r>
+    </w:p>
+    <w:p>
+      <w:r>
+        <w:t xml:space="preserve">Custom_Score_2 performs similarly against </w:t>
+      </w:r>
+      <w:proofErr w:type="spellStart"/>
+      <w:r>
+        <w:t>AB_Improved</w:t>
+      </w:r>
+      <w:proofErr w:type="spellEnd"/>
+      <w:r>
+        <w:t>, winning roughly 2/3 of games.</w:t>
+      </w:r>
+      <w:r>
+        <w:t xml:space="preserve"> </w:t>
+      </w:r>
+      <w:proofErr w:type="gramStart"/>
+      <w:r>
+        <w:t>However</w:t>
+      </w:r>
+      <w:proofErr w:type="gramEnd"/>
+      <w:r>
+        <w:t xml:space="preserve"> it does perform slightly worse than </w:t>
+      </w:r>
+      <w:proofErr w:type="spellStart"/>
+      <w:r>
+        <w:t>Custom_Score</w:t>
+      </w:r>
+      <w:proofErr w:type="spellEnd"/>
+      <w:r>
+        <w:t>.</w:t>
+      </w:r>
+    </w:p>
+    <w:p>
+      <w:r>
+        <w:rPr>
+          <w:noProof/>
+        </w:rPr>
+        <w:drawing>
+          <wp:inline distT="0" distB="0" distL="0" distR="0" wp14:anchorId="56D4B9B2" wp14:editId="02019558">
+            <wp:extent cx="4284133" cy="1800160"/>
+            <wp:effectExtent l="0" t="0" r="2540" b="0"/>
+            <wp:docPr id="5" name="Picture 5"/>
+            <wp:cNvGraphicFramePr>
+              <a:graphicFrameLocks xmlns:a="http://schemas.openxmlformats.org/drawingml/2006/main" noChangeAspect="1"/>
+            </wp:cNvGraphicFramePr>
+            <a:graphic xmlns:a="http://schemas.openxmlformats.org/drawingml/2006/main">
+              <a:graphicData uri="http://schemas.openxmlformats.org/drawingml/2006/picture">
+                <pic:pic xmlns:pic="http://schemas.openxmlformats.org/drawingml/2006/picture">
+                  <pic:nvPicPr>
+                    <pic:cNvPr id="1" name=""/>
+                    <pic:cNvPicPr/>
+                  </pic:nvPicPr>
+                  <pic:blipFill>
+                    <a:blip r:embed="rId9"/>
+                    <a:stretch>
+                      <a:fillRect/>
+                    </a:stretch>
+                  </pic:blipFill>
+                  <pic:spPr>
+                    <a:xfrm>
+                      <a:off x="0" y="0"/>
+                      <a:ext cx="4306880" cy="1809718"/>
+                    </a:xfrm>
+                    <a:prstGeom prst="rect">
+                      <a:avLst/>
+                    </a:prstGeom>
+                  </pic:spPr>
+                </pic:pic>
+              </a:graphicData>
+            </a:graphic>
+          </wp:inline>
+        </w:drawing>
+      </w:r>
+    </w:p>
+    <w:p>
+      <w:r>
+        <w:rPr>
+          <w:noProof/>
+        </w:rPr>
+        <w:lastRenderedPageBreak/>
+        <w:drawing>
+          <wp:inline distT="0" distB="0" distL="0" distR="0" wp14:anchorId="4183146D" wp14:editId="0F3C2809">
+            <wp:extent cx="4326467" cy="1712560"/>
+            <wp:effectExtent l="0" t="0" r="0" b="2540"/>
+            <wp:docPr id="6" name="Picture 6"/>
+            <wp:cNvGraphicFramePr>
+              <a:graphicFrameLocks xmlns:a="http://schemas.openxmlformats.org/drawingml/2006/main" noChangeAspect="1"/>
+            </wp:cNvGraphicFramePr>
+            <a:graphic xmlns:a="http://schemas.openxmlformats.org/drawingml/2006/main">
+              <a:graphicData uri="http://schemas.openxmlformats.org/drawingml/2006/picture">
+                <pic:pic xmlns:pic="http://schemas.openxmlformats.org/drawingml/2006/picture">
+                  <pic:nvPicPr>
+                    <pic:cNvPr id="1" name=""/>
+                    <pic:cNvPicPr/>
+                  </pic:nvPicPr>
+                  <pic:blipFill>
+                    <a:blip r:embed="rId10"/>
+                    <a:stretch>
+                      <a:fillRect/>
+                    </a:stretch>
+                  </pic:blipFill>
+                  <pic:spPr>
+                    <a:xfrm>
+                      <a:off x="0" y="0"/>
+                      <a:ext cx="4365780" cy="1728121"/>
+                    </a:xfrm>
+                    <a:prstGeom prst="rect">
+                      <a:avLst/>
+                    </a:prstGeom>
+                  </pic:spPr>
+                </pic:pic>
+              </a:graphicData>
+            </a:graphic>
+          </wp:inline>
+        </w:drawing>
+      </w:r>
+    </w:p>
     <w:p>
       <w:pPr>
         <w:pStyle w:val="Heading2"/>
@@ -657,7 +869,159 @@
         <w:t xml:space="preserve"> Performance</w:t>
       </w:r>
     </w:p>
-    <w:p/>
+    <w:p>
+      <w:r>
+        <w:t>Custom_Score_3 does the worst against the other 7 test agents.</w:t>
+      </w:r>
+    </w:p>
+    <w:p>
+      <w:r>
+        <w:rPr>
+          <w:noProof/>
+        </w:rPr>
+        <w:drawing>
+          <wp:inline distT="0" distB="0" distL="0" distR="0" wp14:anchorId="1A845930" wp14:editId="7EEC9545">
+            <wp:extent cx="4343842" cy="2882900"/>
+            <wp:effectExtent l="0" t="0" r="0" b="0"/>
+            <wp:docPr id="7" name="Picture 7"/>
+            <wp:cNvGraphicFramePr>
+              <a:graphicFrameLocks xmlns:a="http://schemas.openxmlformats.org/drawingml/2006/main" noChangeAspect="1"/>
+            </wp:cNvGraphicFramePr>
+            <a:graphic xmlns:a="http://schemas.openxmlformats.org/drawingml/2006/main">
+              <a:graphicData uri="http://schemas.openxmlformats.org/drawingml/2006/picture">
+                <pic:pic xmlns:pic="http://schemas.openxmlformats.org/drawingml/2006/picture">
+                  <pic:nvPicPr>
+                    <pic:cNvPr id="1" name=""/>
+                    <pic:cNvPicPr/>
+                  </pic:nvPicPr>
+                  <pic:blipFill>
+                    <a:blip r:embed="rId11"/>
+                    <a:stretch>
+                      <a:fillRect/>
+                    </a:stretch>
+                  </pic:blipFill>
+                  <pic:spPr>
+                    <a:xfrm>
+                      <a:off x="0" y="0"/>
+                      <a:ext cx="4363345" cy="2895844"/>
+                    </a:xfrm>
+                    <a:prstGeom prst="rect">
+                      <a:avLst/>
+                    </a:prstGeom>
+                  </pic:spPr>
+                </pic:pic>
+              </a:graphicData>
+            </a:graphic>
+          </wp:inline>
+        </w:drawing>
+      </w:r>
+    </w:p>
+    <w:p>
+      <w:r>
+        <w:t xml:space="preserve">Custom_Score_3 wins roughly 60% of it’s games against </w:t>
+      </w:r>
+      <w:proofErr w:type="spellStart"/>
+      <w:r>
+        <w:t>AB_Improved</w:t>
+      </w:r>
+      <w:proofErr w:type="spellEnd"/>
+      <w:r>
+        <w:t xml:space="preserve">, which is a little worse than the roughly 66% that </w:t>
+      </w:r>
+      <w:proofErr w:type="spellStart"/>
+      <w:r>
+        <w:t>Custom_Score</w:t>
+      </w:r>
+      <w:proofErr w:type="spellEnd"/>
+      <w:r>
+        <w:t xml:space="preserve"> and Custom_Score_2 win.</w:t>
+      </w:r>
+    </w:p>
+    <w:p>
+      <w:r>
+        <w:rPr>
+          <w:noProof/>
+        </w:rPr>
+        <w:drawing>
+          <wp:inline distT="0" distB="0" distL="0" distR="0" wp14:anchorId="12698210" wp14:editId="5A00BA45">
+            <wp:extent cx="4351867" cy="1864887"/>
+            <wp:effectExtent l="0" t="0" r="0" b="2540"/>
+            <wp:docPr id="8" name="Picture 8"/>
+            <wp:cNvGraphicFramePr>
+              <a:graphicFrameLocks xmlns:a="http://schemas.openxmlformats.org/drawingml/2006/main" noChangeAspect="1"/>
+            </wp:cNvGraphicFramePr>
+            <a:graphic xmlns:a="http://schemas.openxmlformats.org/drawingml/2006/main">
+              <a:graphicData uri="http://schemas.openxmlformats.org/drawingml/2006/picture">
+                <pic:pic xmlns:pic="http://schemas.openxmlformats.org/drawingml/2006/picture">
+                  <pic:nvPicPr>
+                    <pic:cNvPr id="1" name=""/>
+                    <pic:cNvPicPr/>
+                  </pic:nvPicPr>
+                  <pic:blipFill>
+                    <a:blip r:embed="rId12"/>
+                    <a:stretch>
+                      <a:fillRect/>
+                    </a:stretch>
+                  </pic:blipFill>
+                  <pic:spPr>
+                    <a:xfrm>
+                      <a:off x="0" y="0"/>
+                      <a:ext cx="4372523" cy="1873739"/>
+                    </a:xfrm>
+                    <a:prstGeom prst="rect">
+                      <a:avLst/>
+                    </a:prstGeom>
+                  </pic:spPr>
+                </pic:pic>
+              </a:graphicData>
+            </a:graphic>
+          </wp:inline>
+        </w:drawing>
+      </w:r>
+    </w:p>
+    <w:p>
+      <w:r>
+        <w:rPr>
+          <w:noProof/>
+        </w:rPr>
+        <w:lastRenderedPageBreak/>
+        <w:drawing>
+          <wp:inline distT="0" distB="0" distL="0" distR="0" wp14:anchorId="2AADFD6D" wp14:editId="6F43AA06">
+            <wp:extent cx="4368800" cy="1841804"/>
+            <wp:effectExtent l="0" t="0" r="0" b="6350"/>
+            <wp:docPr id="9" name="Picture 9"/>
+            <wp:cNvGraphicFramePr>
+              <a:graphicFrameLocks xmlns:a="http://schemas.openxmlformats.org/drawingml/2006/main" noChangeAspect="1"/>
+            </wp:cNvGraphicFramePr>
+            <a:graphic xmlns:a="http://schemas.openxmlformats.org/drawingml/2006/main">
+              <a:graphicData uri="http://schemas.openxmlformats.org/drawingml/2006/picture">
+                <pic:pic xmlns:pic="http://schemas.openxmlformats.org/drawingml/2006/picture">
+                  <pic:nvPicPr>
+                    <pic:cNvPr id="1" name=""/>
+                    <pic:cNvPicPr/>
+                  </pic:nvPicPr>
+                  <pic:blipFill>
+                    <a:blip r:embed="rId13"/>
+                    <a:stretch>
+                      <a:fillRect/>
+                    </a:stretch>
+                  </pic:blipFill>
+                  <pic:spPr>
+                    <a:xfrm>
+                      <a:off x="0" y="0"/>
+                      <a:ext cx="4375312" cy="1844549"/>
+                    </a:xfrm>
+                    <a:prstGeom prst="rect">
+                      <a:avLst/>
+                    </a:prstGeom>
+                  </pic:spPr>
+                </pic:pic>
+              </a:graphicData>
+            </a:graphic>
+          </wp:inline>
+        </w:drawing>
+      </w:r>
+    </w:p>
     <w:sectPr>
       <w:pgSz w:w="12240" w:h="15840"/>
       <w:pgMar w:top="1440" w:right="1440" w:bottom="1440" w:left="1440" w:header="708" w:footer="708" w:gutter="0"/>

</xml_diff>